<commit_message>
.bat gerado - facilitar rodar o projeto em outra máquina
</commit_message>
<xml_diff>
--- a/docs/Projeto Inteligência de Mercado - COMPLETO.docx
+++ b/docs/Projeto Inteligência de Mercado - COMPLETO.docx
@@ -4,7 +4,7 @@
   <w:body>
     <w:p>
       <w:pPr>
-        <w:pStyle w:val="Heading1"/>
+        <w:pStyle w:val="Title"/>
       </w:pPr>
       <w:r>
         <w:t>Projeto Inteligência de Mercado</w:t>
@@ -12,65 +12,10 @@
     </w:p>
     <w:p>
       <w:pPr>
-        <w:pStyle w:val="Heading2"/>
+        <w:pStyle w:val="Heading1"/>
       </w:pPr>
       <w:r>
-        <w:t>Sumário</w:t>
-      </w:r>
-    </w:p>
-    <w:p>
-      <w:r>
-        <w:t>1. Introdução</w:t>
-      </w:r>
-    </w:p>
-    <w:p>
-      <w:r>
-        <w:t>2. Objetivos</w:t>
-      </w:r>
-    </w:p>
-    <w:p>
-      <w:r>
-        <w:t>3. Fontes de Dados</w:t>
-      </w:r>
-    </w:p>
-    <w:p>
-      <w:r>
-        <w:t>4. Estrutura do Projeto</w:t>
-      </w:r>
-    </w:p>
-    <w:p>
-      <w:r>
-        <w:t>- runner.py: script principal que executa em sequência todos os scripts de coleta implementados no projeto. Facilita a atualização geral dos dados.</w:t>
-      </w:r>
-    </w:p>
-    <w:p>
-      <w:r>
-        <w:t>5. Indicadores Econômicos Utilizados</w:t>
-      </w:r>
-    </w:p>
-    <w:p>
-      <w:r>
-        <w:t>- Taxa de Desemprego (PNAD Contínua ajustada - mensal) (IPEA PNADC12_TDESOCM12)</w:t>
-      </w:r>
-    </w:p>
-    <w:p>
-      <w:r>
-        <w:t>- Crédito Total para Empresas (mensal) (SGS 20616)</w:t>
-      </w:r>
-    </w:p>
-    <w:p>
-      <w:r>
-        <w:t>- Preço Médio do Frete Rodoviário (mensal - R$/TKU) (Fonte: ONTL via JSON)</w:t>
-      </w:r>
-    </w:p>
-    <w:p>
-      <w:r>
-        <w:t>6. Séries com Problemas de Coleta</w:t>
-      </w:r>
-    </w:p>
-    <w:p>
-      <w:r>
-        <w:t>7. Considerações Finais</w:t>
+        <w:t>Atualização MVP - Abril 2025</w:t>
       </w:r>
     </w:p>
     <w:p>
@@ -78,12 +23,22 @@
         <w:pStyle w:val="Heading2"/>
       </w:pPr>
       <w:r>
-        <w:t>1. Introdução</w:t>
+        <w:t>1. Funcionalidades Implementadas</w:t>
       </w:r>
     </w:p>
     <w:p>
       <w:r>
-        <w:t>Este projeto visa correlacionar variáveis macroeconômicas (como commodities, juros e câmbio) com indicadores internos da produção de caminhões (build rate e mix), fornecendo insights estratégicos para a alta gestão.</w:t>
+        <w:t>- Simulador interativo com previsão de EURO, DÓLAR, DIESEL e SELIC</w:t>
+        <w:br/>
+        <w:t>- Interface bilíngue (Português/Inglês)</w:t>
+        <w:br/>
+        <w:t>- Comentário automático interpretando o cenário</w:t>
+        <w:br/>
+        <w:t>- Mapa de correlação entre todos os indicadores com heatmap interativo</w:t>
+        <w:br/>
+        <w:t>- Filtro de período para análise de correlação</w:t>
+        <w:br/>
+        <w:t>- Indicadores integrados: IPCA, PIB, IBC-Br, Produção Industrial, Crédito PJ, Desemprego (IPEA), Diesel, entre outros</w:t>
       </w:r>
     </w:p>
     <w:p>
@@ -91,47 +46,16 @@
         <w:pStyle w:val="Heading2"/>
       </w:pPr>
       <w:r>
-        <w:t>2. Objetivos</w:t>
+        <w:t>2. Visualização Interativa</w:t>
       </w:r>
     </w:p>
     <w:p>
       <w:r>
-        <w:t>2.1 Objetivo Geral</w:t>
-      </w:r>
-    </w:p>
-    <w:p>
-      <w:r>
-        <w:t>Antecipar cenários econômicos que impactem o planejamento de produção e o portfólio de produtos oferecidos.</w:t>
-      </w:r>
-    </w:p>
-    <w:p>
-      <w:r>
-        <w:t>2.2 Objetivos Específicos</w:t>
-      </w:r>
-    </w:p>
-    <w:p>
-      <w:r>
-        <w:t>- Avaliar a sensibilidade do mix e build rate em relação à macroeconomia.</w:t>
-      </w:r>
-    </w:p>
-    <w:p>
-      <w:r>
-        <w:t>- Detectar padrões históricos e simular cenários futuros.</w:t>
-      </w:r>
-    </w:p>
-    <w:p>
-      <w:r>
-        <w:t>- Entregar painéis e relatórios de suporte à tomada de decisão executiva.</w:t>
-      </w:r>
-    </w:p>
-    <w:p>
-      <w:r>
-        <w:t>- Incorporar análise por texto para simulação de cenários descritos em linguagem natural.</w:t>
-      </w:r>
-    </w:p>
-    <w:p>
-      <w:r>
-        <w:t>- Acompanhar segmentos econômicos relevantes como agro, bebidas, madeira, etc.</w:t>
+        <w:t>Foi criada uma aplicação interativa com Streamlit, localizada em `interface/streamlit_app.py`, que permite a navegação entre duas funcionalidades principais:</w:t>
+        <w:br/>
+        <w:t>- Simulador de Cenários: onde o usuário insere os valores e recebe a previsão e interpretação.</w:t>
+        <w:br/>
+        <w:t>- Mapa de Correlações: que apresenta uma matriz de correlação com explicação automática e suporte bilíngue.</w:t>
       </w:r>
     </w:p>
     <w:p>
@@ -139,27 +63,14 @@
         <w:pStyle w:val="Heading2"/>
       </w:pPr>
       <w:r>
-        <w:t>3. Fontes de Dados</w:t>
+        <w:t>3. Arquitetura Adicional</w:t>
       </w:r>
     </w:p>
     <w:p>
       <w:r>
-        <w:t>- API do Banco Central do Brasil (SGS)</w:t>
-      </w:r>
-    </w:p>
-    <w:p>
-      <w:r>
-        <w:t>- IBGE/SIDRA (futuro: desemprego, produção setorial)</w:t>
-      </w:r>
-    </w:p>
-    <w:p>
-      <w:r>
-        <w:t>- CEPEA, ANTT, FGV, Fretebras (futuras integrações complementares)</w:t>
-      </w:r>
-    </w:p>
-    <w:p>
-      <w:r>
-        <w:t>- Dados internos da montadora (a integrar em etapas posteriores)</w:t>
+        <w:t>A estrutura do projeto passou a incluir a pasta `interface/`, responsável pela camada de visualização com Streamlit.</w:t>
+        <w:br/>
+        <w:t>Os modelos são salvos em `models/simulation/`, e scripts de treinamento foram adicionados com suporte a múltiplos alvos.</w:t>
       </w:r>
     </w:p>
     <w:p>
@@ -167,24 +78,14 @@
         <w:pStyle w:val="Heading2"/>
       </w:pPr>
       <w:r>
-        <w:t>4. Estrutura do Projeto</w:t>
+        <w:t>4. Documentação Técnica Modular</w:t>
       </w:r>
     </w:p>
     <w:p>
       <w:r>
+        <w:t>Os scripts continuam organizados em `buildrate/collection/`, e todos os dados permanecem centralizados em `data/`, organizados por domínio.</w:t>
         <w:br/>
-        <w:t>- buildrate/: código Python em formato de pacote</w:t>
-        <w:br/>
-        <w:t>- data/: arquivos de dados organizados por domínio (exchange_rates, interest_rates, macro, transport)</w:t>
-        <w:br/>
-        <w:t>- notebooks/: análises exploratórias</w:t>
-        <w:br/>
-        <w:t>- models/: modelos preditivos</w:t>
-        <w:br/>
-        <w:t>- reports/: relatórios gerados</w:t>
-        <w:br/>
-        <w:t>- docs/: documentação e apresentações</w:t>
-        <w:br/>
+        <w:t>O `runner.py` segue como orquestrador principal para execução automatizada dos scripts.</w:t>
       </w:r>
     </w:p>
     <w:p>
@@ -192,133 +93,18 @@
         <w:pStyle w:val="Heading2"/>
       </w:pPr>
       <w:r>
-        <w:t>5. Indicadores Econômicos Utilizados</w:t>
+        <w:t>5. Próximas Etapas</w:t>
       </w:r>
     </w:p>
     <w:p>
       <w:r>
-        <w:t>- USD/BRL: Cotação de venda do dólar americano (diária) (SGS 1)</w:t>
-      </w:r>
-    </w:p>
-    <w:p>
-      <w:r>
-        <w:t>- EUR/BRL: Cotação de venda do euro (diária) (SGS 21619)</w:t>
-      </w:r>
-    </w:p>
-    <w:p>
-      <w:r>
-        <w:t>- Selic Meta: Taxa básica de juros (mensal) (SGS 1178)</w:t>
-      </w:r>
-    </w:p>
-    <w:p>
-      <w:r>
-        <w:t>- CDI: Taxa CDI média diária (diária) (SGS 12)</w:t>
-      </w:r>
-    </w:p>
-    <w:p>
-      <w:r>
-        <w:t>- IPCA: Índice oficial de inflação (mensal) (SGS 433)</w:t>
-      </w:r>
-    </w:p>
-    <w:p>
-      <w:r>
-        <w:t>- IBC-Br: Índice de Atividade Econômica (mensal dessazonalizado) (SGS 24363)</w:t>
-      </w:r>
-    </w:p>
-    <w:p>
-      <w:r>
-        <w:t>- IGP-M: Índice Geral de Preços do Mercado (mensal) (SGS 189)</w:t>
-      </w:r>
-    </w:p>
-    <w:p>
-      <w:r>
-        <w:t>- Produção Industrial: Produção Física Industrial total (mensal) (SGS 21859)</w:t>
-      </w:r>
-    </w:p>
-    <w:p>
-      <w:r>
-        <w:t>- Consumo Interno: Varejo ampliado (volume dessazonalizado - mensal) (SGS 4382)</w:t>
-      </w:r>
-    </w:p>
-    <w:p>
-      <w:r>
-        <w:t>- PIB: Produto Interno Bruto total a preços constantes (trimestral) (SGS 4380)</w:t>
-      </w:r>
-    </w:p>
-    <w:p>
-      <w:r>
-        <w:t>- PIB Agropecuário: Produto Interno Bruto do setor agro (trimestral) (SGS 4385)</w:t>
-      </w:r>
-    </w:p>
-    <w:p>
-      <w:pPr>
-        <w:pStyle w:val="Heading2"/>
-      </w:pPr>
-      <w:r>
-        <w:t>6. Séries com Problemas de Coleta</w:t>
-      </w:r>
-    </w:p>
-    <w:p>
-      <w:r>
-        <w:t>- Exportações de Bens (SGS 22663): erro 504 mesmo para intervalos curtos</w:t>
-      </w:r>
-    </w:p>
-    <w:p>
-      <w:r>
-        <w:t>- Exportações FOB (SGS 22601): erro 504 mesmo para intervalos curtos</w:t>
-      </w:r>
-    </w:p>
-    <w:p>
-      <w:r>
-        <w:t>- Desemprego (PNAD Contínua - SGS 24369): erro 404 na API — Substituída pela série IPEA PNADC12_TDESOCM12 (via ipeadatapy)</w:t>
-      </w:r>
-    </w:p>
-    <w:p>
-      <w:r>
-        <w:t>- Avaliar uso futuro do IBGE/SIDRA para suprir essas lacunas</w:t>
-      </w:r>
-    </w:p>
-    <w:p>
-      <w:pPr>
-        <w:pStyle w:val="Heading2"/>
-      </w:pPr>
-      <w:r>
-        <w:t>7. Considerações Finais</w:t>
-      </w:r>
-    </w:p>
-    <w:p>
-      <w:r>
-        <w:t>O projeto segue uma abordagem modular e escalável, integrando múltiplas fontes externas. As coletas estão padronizadas e preparadas para migração futura para banco de dados (SQL Server ou Snowflake). A documentação e scripts são comentados para facilitar manutenção. Próximas etapas incluem ampliação dos indicadores do setor de transportes e integração de dados internos.</w:t>
-      </w:r>
-    </w:p>
-    <w:p>
-      <w:r>
-        <w:br w:type="page"/>
-      </w:r>
-    </w:p>
-    <w:p>
-      <w:pPr>
-        <w:pStyle w:val="Heading1"/>
-      </w:pPr>
-      <w:r>
-        <w:t>8. Automação e Execução das Coletas</w:t>
-      </w:r>
-    </w:p>
-    <w:p>
-      <w:r>
-        <w:t>O projeto conta com o script runner.py, localizado na raiz, responsável por orquestrar a execução sequencial de todos os scripts de coleta contidos em buildrate/collection/. Ele utiliza o modo de execução via módulo (python -m) para garantir compatibilidade com ambientes virtuais (venv) e evitar problemas de importação.</w:t>
+        <w:t>- Adição de modelos preditivos mais complexos (RandomForest, XGBoost)</w:t>
         <w:br/>
+        <w:t>- Exportação de simulações para PDF e XLS</w:t>
         <w:br/>
-        <w:t>Para executar todas as coletas de forma automatizada:</w:t>
+        <w:t>- Integração de dados internos da montadora (produção, mix)</w:t>
         <w:br/>
-        <w:br/>
-        <w:t xml:space="preserve">    python runner.py</w:t>
-        <w:br/>
-        <w:br/>
-        <w:t>Cada script definido na lista interna será executado individualmente. O runner imprime no terminal o status de sucesso ou erro. A lista de scripts é atualizada sempre que um novo script de coleta for adicionado à pasta buildrate/collection.</w:t>
-        <w:br/>
-        <w:br/>
-        <w:t>Importante: é necessário ter os pacotes requests, pandas e demais dependências instalados no ambiente virtual ativado.</w:t>
+        <w:t>- Desenvolvimento de input textual para simulação via linguagem natural</w:t>
       </w:r>
     </w:p>
     <w:sectPr>

</xml_diff>